<commit_message>
thesis supervisor was replaced by organization supervisor in individual assignment document
</commit_message>
<xml_diff>
--- a/src/main/resources/template/internship/bachelors/3rd_course/ИЗ_на_практику_Бакалавриат_ПИиКН_5сем.docx
+++ b/src/main/resources/template/internship/bachelors/3rd_course/ИЗ_на_практику_Бакалавриат_ПИиКН_5сем.docx
@@ -294,15 +294,7 @@
           <w:sz w:val="22"/>
           <w:szCs w:val="22"/>
         </w:rPr>
-        <w:t>общей инфор</w:t>
-      </w:r>
-      <w:r>
-        <w:rPr>
-          <w:rFonts w:eastAsia="Times New Roman" w:ascii="Times New Roman" w:hAnsi="Times New Roman"/>
-          <w:sz w:val="22"/>
-          <w:szCs w:val="22"/>
-        </w:rPr>
-        <w:t>матики</w:t>
+        <w:t>общей информатики</w:t>
       </w:r>
     </w:p>
     <w:p>
@@ -1560,9 +1552,9 @@
         <w:tblLook w:val="04a0" w:noHBand="0" w:noVBand="1" w:firstColumn="1" w:lastRow="0" w:lastColumn="0" w:firstRow="1"/>
       </w:tblPr>
       <w:tblGrid>
-        <w:gridCol w:w="718"/>
+        <w:gridCol w:w="717"/>
         <w:gridCol w:w="1656"/>
-        <w:gridCol w:w="1987"/>
+        <w:gridCol w:w="1988"/>
         <w:gridCol w:w="3970"/>
         <w:gridCol w:w="1809"/>
       </w:tblGrid>
@@ -1570,7 +1562,7 @@
         <w:trPr/>
         <w:tc>
           <w:tcPr>
-            <w:tcW w:w="718" w:type="dxa"/>
+            <w:tcW w:w="717" w:type="dxa"/>
             <w:tcBorders/>
           </w:tcPr>
           <w:p>
@@ -1638,7 +1630,7 @@
         </w:tc>
         <w:tc>
           <w:tcPr>
-            <w:tcW w:w="1987" w:type="dxa"/>
+            <w:tcW w:w="1988" w:type="dxa"/>
             <w:tcBorders/>
           </w:tcPr>
           <w:p>
@@ -1728,7 +1720,7 @@
         <w:trPr/>
         <w:tc>
           <w:tcPr>
-            <w:tcW w:w="718" w:type="dxa"/>
+            <w:tcW w:w="717" w:type="dxa"/>
             <w:tcBorders/>
           </w:tcPr>
           <w:p>
@@ -1786,7 +1778,7 @@
         </w:tc>
         <w:tc>
           <w:tcPr>
-            <w:tcW w:w="1987" w:type="dxa"/>
+            <w:tcW w:w="1988" w:type="dxa"/>
             <w:tcBorders/>
           </w:tcPr>
           <w:p>
@@ -1888,7 +1880,7 @@
         <w:trPr/>
         <w:tc>
           <w:tcPr>
-            <w:tcW w:w="718" w:type="dxa"/>
+            <w:tcW w:w="717" w:type="dxa"/>
             <w:tcBorders/>
           </w:tcPr>
           <w:p>
@@ -1948,7 +1940,7 @@
         </w:tc>
         <w:tc>
           <w:tcPr>
-            <w:tcW w:w="1987" w:type="dxa"/>
+            <w:tcW w:w="1988" w:type="dxa"/>
             <w:tcBorders/>
           </w:tcPr>
           <w:p>
@@ -2326,7 +2318,7 @@
         <w:trPr/>
         <w:tc>
           <w:tcPr>
-            <w:tcW w:w="718" w:type="dxa"/>
+            <w:tcW w:w="717" w:type="dxa"/>
             <w:tcBorders/>
           </w:tcPr>
           <w:p>
@@ -2386,7 +2378,7 @@
         </w:tc>
         <w:tc>
           <w:tcPr>
-            <w:tcW w:w="1987" w:type="dxa"/>
+            <w:tcW w:w="1988" w:type="dxa"/>
             <w:tcBorders/>
           </w:tcPr>
           <w:p>
@@ -2479,7 +2471,7 @@
         <w:trPr/>
         <w:tc>
           <w:tcPr>
-            <w:tcW w:w="718" w:type="dxa"/>
+            <w:tcW w:w="717" w:type="dxa"/>
             <w:tcBorders/>
           </w:tcPr>
           <w:p>
@@ -2539,7 +2531,7 @@
         </w:tc>
         <w:tc>
           <w:tcPr>
-            <w:tcW w:w="1987" w:type="dxa"/>
+            <w:tcW w:w="1988" w:type="dxa"/>
             <w:tcBorders/>
           </w:tcPr>
           <w:p>
@@ -2632,7 +2624,7 @@
         <w:trPr/>
         <w:tc>
           <w:tcPr>
-            <w:tcW w:w="718" w:type="dxa"/>
+            <w:tcW w:w="717" w:type="dxa"/>
             <w:tcBorders/>
           </w:tcPr>
           <w:p>
@@ -2691,7 +2683,7 @@
         </w:tc>
         <w:tc>
           <w:tcPr>
-            <w:tcW w:w="1987" w:type="dxa"/>
+            <w:tcW w:w="1988" w:type="dxa"/>
             <w:tcBorders/>
           </w:tcPr>
           <w:p>
@@ -3472,22 +3464,14 @@
           <w:rFonts w:eastAsia="Times New Roman" w:cs="Times New Roman" w:ascii="Times New Roman" w:hAnsi="Times New Roman"/>
           <w:b w:val="false"/>
           <w:bCs w:val="false"/>
+          <w:color w:val="auto"/>
+          <w:kern w:val="0"/>
+          <w:sz w:val="22"/>
+          <w:szCs w:val="22"/>
           <w:u w:val="single"/>
-          <w:lang w:eastAsia="ru-RU"/>
-        </w:rPr>
-        <w:t>$(thesisSupervisor.name)</w:t>
-      </w:r>
-      <w:r>
-        <w:rPr>
-          <w:rFonts w:eastAsia="Times New Roman" w:cs="Times New Roman" w:ascii="Times New Roman" w:hAnsi="Times New Roman"/>
-          <w:b w:val="false"/>
-          <w:bCs w:val="false"/>
-          <w:sz w:val="24"/>
-          <w:szCs w:val="24"/>
-          <w:u w:val="single"/>
-          <w:lang w:eastAsia="ru-RU"/>
-        </w:rPr>
-        <w:t xml:space="preserve">, </w:t>
+          <w:lang w:val="ru-RU" w:eastAsia="zh-CN" w:bidi="hi-IN"/>
+        </w:rPr>
+        <w:t>$(organizationSupervisor.name)</w:t>
       </w:r>
       <w:r>
         <w:rPr>
@@ -3497,7 +3481,21 @@
           <w:u w:val="single"/>
           <w:lang w:eastAsia="ru-RU"/>
         </w:rPr>
-        <w:t>$(thesisSupervisor.position)</w:t>
+        <w:t xml:space="preserve">,  </w:t>
+      </w:r>
+      <w:r>
+        <w:rPr>
+          <w:rFonts w:eastAsia="Times New Roman" w:cs="Times New Roman" w:ascii="Times New Roman" w:hAnsi="Times New Roman"/>
+          <w:b w:val="false"/>
+          <w:bCs w:val="false"/>
+          <w:color w:val="auto"/>
+          <w:kern w:val="0"/>
+          <w:sz w:val="22"/>
+          <w:szCs w:val="22"/>
+          <w:u w:val="single"/>
+          <w:lang w:val="ru-RU" w:eastAsia="zh-CN" w:bidi="hi-IN"/>
+        </w:rPr>
+        <w:t>$(organizationSupervisor.position)</w:t>
       </w:r>
       <w:r>
         <w:rPr>
@@ -4415,8 +4413,8 @@
     </w:pPr>
     <w:rPr/>
   </w:style>
-  <w:style w:type="numbering" w:styleId="user2" w:default="1">
-    <w:name w:val="Без списка (user)"/>
+  <w:style w:type="numbering" w:styleId="Style17" w:default="1">
+    <w:name w:val="Без списка"/>
     <w:uiPriority w:val="99"/>
     <w:semiHidden/>
     <w:unhideWhenUsed/>

</xml_diff>